<commit_message>
included information about the GitHub link in the word document.
</commit_message>
<xml_diff>
--- a/Link_to_workshop_and_slides.docx
+++ b/Link_to_workshop_and_slides.docx
@@ -9,13 +9,42 @@
       <w:r>
         <w:t>Link to workshop and slides</w:t>
       </w:r>
+    </w:p>
+    <w:p>
+      <w:hyperlink r:id="rId5" w:history="1">
+        <w:r>
+          <w:rPr>
+            <w:rStyle w:val="Hyperlink"/>
+          </w:rPr>
+          <w:t>https://kirstiejane.github.io/friendly-github-intro/#presentations</w:t>
+        </w:r>
+      </w:hyperlink>
+    </w:p>
+    <w:p/>
+    <w:p>
+      <w:pPr>
+        <w:pStyle w:val="Heading1"/>
+      </w:pPr>
+      <w:r>
+        <w:t>Getting The GitHub link for cmd init</w:t>
+      </w:r>
+    </w:p>
+    <w:p>
+      <w:pPr>
+        <w:pStyle w:val="ListParagraph"/>
+        <w:numPr>
+          <w:ilvl w:val="0"/>
+          <w:numId w:val="1"/>
+        </w:numPr>
+      </w:pPr>
+      <w:r>
+        <w:t>Copy link from “Clone or download”</w:t>
+      </w:r>
+      <w:r>
+        <w:t xml:space="preserve"> and then the usual</w:t>
+      </w:r>
       <w:bookmarkStart w:id="0" w:name="_GoBack"/>
       <w:bookmarkEnd w:id="0"/>
-    </w:p>
-    <w:p>
-      <w:r>
-        <w:t>https://kirstiejane.github.io/friendly-github-intro/#presentations</w:t>
-      </w:r>
     </w:p>
     <w:sectPr>
       <w:pgSz w:w="11906" w:h="16838"/>
@@ -25,6 +54,127 @@
     </w:sectPr>
   </w:body>
 </w:document>
+</file>
+
+<file path=word/numbering.xml><?xml version="1.0" encoding="utf-8"?>
+<w:numbering xmlns:wpc="http://schemas.microsoft.com/office/word/2010/wordprocessingCanvas" xmlns:mc="http://schemas.openxmlformats.org/markup-compatibility/2006" xmlns:o="urn:schemas-microsoft-com:office:office" xmlns:r="http://schemas.openxmlformats.org/officeDocument/2006/relationships" xmlns:m="http://schemas.openxmlformats.org/officeDocument/2006/math" xmlns:v="urn:schemas-microsoft-com:vml" xmlns:wp14="http://schemas.microsoft.com/office/word/2010/wordprocessingDrawing" xmlns:wp="http://schemas.openxmlformats.org/drawingml/2006/wordprocessingDrawing" xmlns:w10="urn:schemas-microsoft-com:office:word" xmlns:w="http://schemas.openxmlformats.org/wordprocessingml/2006/main" xmlns:w14="http://schemas.microsoft.com/office/word/2010/wordml" xmlns:w15="http://schemas.microsoft.com/office/word/2012/wordml" xmlns:wpg="http://schemas.microsoft.com/office/word/2010/wordprocessingGroup" xmlns:wpi="http://schemas.microsoft.com/office/word/2010/wordprocessingInk" xmlns:wne="http://schemas.microsoft.com/office/word/2006/wordml" xmlns:wps="http://schemas.microsoft.com/office/word/2010/wordprocessingShape" mc:Ignorable="w14 w15 wp14">
+  <w:abstractNum w:abstractNumId="0" w15:restartNumberingAfterBreak="0">
+    <w:nsid w:val="179C0160"/>
+    <w:multiLevelType w:val="hybridMultilevel"/>
+    <w:tmpl w:val="D898D07C"/>
+    <w:lvl w:ilvl="0" w:tplc="08090001">
+      <w:start w:val="1"/>
+      <w:numFmt w:val="bullet"/>
+      <w:lvlText w:val=""/>
+      <w:lvlJc w:val="left"/>
+      <w:pPr>
+        <w:ind w:left="720" w:hanging="360"/>
+      </w:pPr>
+      <w:rPr>
+        <w:rFonts w:ascii="Symbol" w:hAnsi="Symbol" w:hint="default"/>
+      </w:rPr>
+    </w:lvl>
+    <w:lvl w:ilvl="1" w:tplc="08090003" w:tentative="1">
+      <w:start w:val="1"/>
+      <w:numFmt w:val="bullet"/>
+      <w:lvlText w:val="o"/>
+      <w:lvlJc w:val="left"/>
+      <w:pPr>
+        <w:ind w:left="1440" w:hanging="360"/>
+      </w:pPr>
+      <w:rPr>
+        <w:rFonts w:ascii="Courier New" w:hAnsi="Courier New" w:cs="Courier New" w:hint="default"/>
+      </w:rPr>
+    </w:lvl>
+    <w:lvl w:ilvl="2" w:tplc="08090005" w:tentative="1">
+      <w:start w:val="1"/>
+      <w:numFmt w:val="bullet"/>
+      <w:lvlText w:val=""/>
+      <w:lvlJc w:val="left"/>
+      <w:pPr>
+        <w:ind w:left="2160" w:hanging="360"/>
+      </w:pPr>
+      <w:rPr>
+        <w:rFonts w:ascii="Wingdings" w:hAnsi="Wingdings" w:hint="default"/>
+      </w:rPr>
+    </w:lvl>
+    <w:lvl w:ilvl="3" w:tplc="08090001" w:tentative="1">
+      <w:start w:val="1"/>
+      <w:numFmt w:val="bullet"/>
+      <w:lvlText w:val=""/>
+      <w:lvlJc w:val="left"/>
+      <w:pPr>
+        <w:ind w:left="2880" w:hanging="360"/>
+      </w:pPr>
+      <w:rPr>
+        <w:rFonts w:ascii="Symbol" w:hAnsi="Symbol" w:hint="default"/>
+      </w:rPr>
+    </w:lvl>
+    <w:lvl w:ilvl="4" w:tplc="08090003" w:tentative="1">
+      <w:start w:val="1"/>
+      <w:numFmt w:val="bullet"/>
+      <w:lvlText w:val="o"/>
+      <w:lvlJc w:val="left"/>
+      <w:pPr>
+        <w:ind w:left="3600" w:hanging="360"/>
+      </w:pPr>
+      <w:rPr>
+        <w:rFonts w:ascii="Courier New" w:hAnsi="Courier New" w:cs="Courier New" w:hint="default"/>
+      </w:rPr>
+    </w:lvl>
+    <w:lvl w:ilvl="5" w:tplc="08090005" w:tentative="1">
+      <w:start w:val="1"/>
+      <w:numFmt w:val="bullet"/>
+      <w:lvlText w:val=""/>
+      <w:lvlJc w:val="left"/>
+      <w:pPr>
+        <w:ind w:left="4320" w:hanging="360"/>
+      </w:pPr>
+      <w:rPr>
+        <w:rFonts w:ascii="Wingdings" w:hAnsi="Wingdings" w:hint="default"/>
+      </w:rPr>
+    </w:lvl>
+    <w:lvl w:ilvl="6" w:tplc="08090001" w:tentative="1">
+      <w:start w:val="1"/>
+      <w:numFmt w:val="bullet"/>
+      <w:lvlText w:val=""/>
+      <w:lvlJc w:val="left"/>
+      <w:pPr>
+        <w:ind w:left="5040" w:hanging="360"/>
+      </w:pPr>
+      <w:rPr>
+        <w:rFonts w:ascii="Symbol" w:hAnsi="Symbol" w:hint="default"/>
+      </w:rPr>
+    </w:lvl>
+    <w:lvl w:ilvl="7" w:tplc="08090003" w:tentative="1">
+      <w:start w:val="1"/>
+      <w:numFmt w:val="bullet"/>
+      <w:lvlText w:val="o"/>
+      <w:lvlJc w:val="left"/>
+      <w:pPr>
+        <w:ind w:left="5760" w:hanging="360"/>
+      </w:pPr>
+      <w:rPr>
+        <w:rFonts w:ascii="Courier New" w:hAnsi="Courier New" w:cs="Courier New" w:hint="default"/>
+      </w:rPr>
+    </w:lvl>
+    <w:lvl w:ilvl="8" w:tplc="08090005" w:tentative="1">
+      <w:start w:val="1"/>
+      <w:numFmt w:val="bullet"/>
+      <w:lvlText w:val=""/>
+      <w:lvlJc w:val="left"/>
+      <w:pPr>
+        <w:ind w:left="6480" w:hanging="360"/>
+      </w:pPr>
+      <w:rPr>
+        <w:rFonts w:ascii="Wingdings" w:hAnsi="Wingdings" w:hint="default"/>
+      </w:rPr>
+    </w:lvl>
+  </w:abstractNum>
+  <w:num w:numId="1">
+    <w:abstractNumId w:val="0"/>
+  </w:num>
+</w:numbering>
 </file>
 
 <file path=word/styles.xml><?xml version="1.0" encoding="utf-8"?>
@@ -442,6 +592,28 @@
       <w:szCs w:val="32"/>
     </w:rPr>
   </w:style>
+  <w:style w:type="paragraph" w:styleId="Heading2">
+    <w:name w:val="heading 2"/>
+    <w:basedOn w:val="Normal"/>
+    <w:next w:val="Normal"/>
+    <w:link w:val="Heading2Char"/>
+    <w:uiPriority w:val="9"/>
+    <w:unhideWhenUsed/>
+    <w:qFormat/>
+    <w:rsid w:val="00D13507"/>
+    <w:pPr>
+      <w:keepNext/>
+      <w:keepLines/>
+      <w:spacing w:before="40" w:after="0"/>
+      <w:outlineLvl w:val="1"/>
+    </w:pPr>
+    <w:rPr>
+      <w:rFonts w:asciiTheme="majorHAnsi" w:eastAsiaTheme="majorEastAsia" w:hAnsiTheme="majorHAnsi" w:cstheme="majorBidi"/>
+      <w:color w:val="2E74B5" w:themeColor="accent1" w:themeShade="BF"/>
+      <w:sz w:val="26"/>
+      <w:szCs w:val="26"/>
+    </w:rPr>
+  </w:style>
   <w:style w:type="character" w:default="1" w:styleId="DefaultParagraphFont">
     <w:name w:val="Default Paragraph Font"/>
     <w:uiPriority w:val="1"/>
@@ -481,6 +653,41 @@
       <w:sz w:val="32"/>
       <w:szCs w:val="32"/>
     </w:rPr>
+  </w:style>
+  <w:style w:type="character" w:styleId="Hyperlink">
+    <w:name w:val="Hyperlink"/>
+    <w:basedOn w:val="DefaultParagraphFont"/>
+    <w:uiPriority w:val="99"/>
+    <w:unhideWhenUsed/>
+    <w:rsid w:val="00D13507"/>
+    <w:rPr>
+      <w:color w:val="0563C1" w:themeColor="hyperlink"/>
+      <w:u w:val="single"/>
+    </w:rPr>
+  </w:style>
+  <w:style w:type="character" w:customStyle="1" w:styleId="Heading2Char">
+    <w:name w:val="Heading 2 Char"/>
+    <w:basedOn w:val="DefaultParagraphFont"/>
+    <w:link w:val="Heading2"/>
+    <w:uiPriority w:val="9"/>
+    <w:rsid w:val="00D13507"/>
+    <w:rPr>
+      <w:rFonts w:asciiTheme="majorHAnsi" w:eastAsiaTheme="majorEastAsia" w:hAnsiTheme="majorHAnsi" w:cstheme="majorBidi"/>
+      <w:color w:val="2E74B5" w:themeColor="accent1" w:themeShade="BF"/>
+      <w:sz w:val="26"/>
+      <w:szCs w:val="26"/>
+    </w:rPr>
+  </w:style>
+  <w:style w:type="paragraph" w:styleId="ListParagraph">
+    <w:name w:val="List Paragraph"/>
+    <w:basedOn w:val="Normal"/>
+    <w:uiPriority w:val="34"/>
+    <w:qFormat/>
+    <w:rsid w:val="00A37294"/>
+    <w:pPr>
+      <w:ind w:left="720"/>
+      <w:contextualSpacing/>
+    </w:pPr>
   </w:style>
 </w:styles>
 </file>

</xml_diff>